<commit_message>
one page resume, now with a project
</commit_message>
<xml_diff>
--- a/output/resume.docx
+++ b/output/resume.docx
@@ -2,7 +2,7 @@
 <file path=word/document.xml><?xml version="1.0" encoding="utf-8"?>
 <w:document xmlns:w="http://schemas.openxmlformats.org/wordprocessingml/2006/main" xmlns:m="http://schemas.openxmlformats.org/officeDocument/2006/math" xmlns:r="http://schemas.openxmlformats.org/officeDocument/2006/relationships" xmlns:o="urn:schemas-microsoft-com:office:office" xmlns:v="urn:schemas-microsoft-com:vml" xmlns:w10="urn:schemas-microsoft-com:office:word" xmlns:a="http://schemas.openxmlformats.org/drawingml/2006/main" xmlns:pic="http://schemas.openxmlformats.org/drawingml/2006/picture" xmlns:wp="http://schemas.openxmlformats.org/drawingml/2006/wordprocessingDrawing">
   <w:body>
-    <w:bookmarkStart w:id="27" w:name="riyad-shauk"/>
+    <w:bookmarkStart w:id="28" w:name="riyad-shauk"/>
     <w:p>
       <w:pPr>
         <w:pStyle w:val="Heading1"/>
@@ -61,11 +61,91 @@
         <w:pStyle w:val="FirstParagraph"/>
       </w:pPr>
       <w:r>
-        <w:t xml:space="preserve">Software Engineer with 5 years of experience in backend and full-stack development. Skilled in solving business problems with cloud services using TypeScript &amp; Node.js with Next.js &amp; React.js. Strong collaborator passionate about building robust, impactful, and innovative software solutions.</w:t>
+        <w:t xml:space="preserve">Backend &amp; Full-Stack SWE with 5 years of experience. Proficient in TypeScript, Next.js, React.js, and utilizing cloud services to solve business problems. Strong collaborator passionate about building robust, impactful and innovative software solutions.</w:t>
       </w:r>
     </w:p>
     <w:bookmarkEnd w:id="22"/>
-    <w:bookmarkStart w:id="23" w:name="work-experience"/>
+    <w:bookmarkStart w:id="23" w:name="projects"/>
+    <w:p>
+      <w:pPr>
+        <w:pStyle w:val="Heading2"/>
+      </w:pPr>
+      <w:r>
+        <w:t xml:space="preserve">Projects</w:t>
+      </w:r>
+    </w:p>
+    <w:p>
+      <w:pPr>
+        <w:pStyle w:val="FirstParagraph"/>
+      </w:pPr>
+      <w:r>
+        <w:rPr>
+          <w:b/>
+          <w:bCs/>
+        </w:rPr>
+        <w:t xml:space="preserve">AI Coach</w:t>
+      </w:r>
+      <w:r>
+        <w:t xml:space="preserve"> </w:t>
+      </w:r>
+      <w:r>
+        <w:t xml:space="preserve">|</w:t>
+      </w:r>
+      <w:r>
+        <w:t xml:space="preserve"> </w:t>
+      </w:r>
+      <w:r>
+        <w:rPr>
+          <w:i/>
+          <w:iCs/>
+        </w:rPr>
+        <w:t xml:space="preserve">January 2025 – Present</w:t>
+      </w:r>
+      <w:r>
+        <w:br/>
+      </w:r>
+      <w:r>
+        <w:t xml:space="preserve">Tech Stack: TypeScript, Next.js (React.js), OpenAI API (GPT-4), Vector Database, RAG, Prisma</w:t>
+      </w:r>
+    </w:p>
+    <w:p>
+      <w:pPr>
+        <w:pStyle w:val="Compact"/>
+        <w:numPr>
+          <w:ilvl w:val="0"/>
+          <w:numId w:val="1001"/>
+        </w:numPr>
+      </w:pPr>
+      <w:r>
+        <w:t xml:space="preserve">Built an AI coaching app using GPT-4 utilizing a vector database for contextual conversation retrieval.</w:t>
+      </w:r>
+    </w:p>
+    <w:p>
+      <w:pPr>
+        <w:pStyle w:val="Compact"/>
+        <w:numPr>
+          <w:ilvl w:val="0"/>
+          <w:numId w:val="1001"/>
+        </w:numPr>
+      </w:pPr>
+      <w:r>
+        <w:t xml:space="preserve">Implemented Retrieval-Augmented Generation (RAG) to improve AI responses based on user history.</w:t>
+      </w:r>
+    </w:p>
+    <w:p>
+      <w:pPr>
+        <w:pStyle w:val="Compact"/>
+        <w:numPr>
+          <w:ilvl w:val="0"/>
+          <w:numId w:val="1001"/>
+        </w:numPr>
+      </w:pPr>
+      <w:r>
+        <w:t xml:space="preserve">Adapted AI coaching strategies through system prompts tailored to user progress and historical interactions.</w:t>
+      </w:r>
+    </w:p>
+    <w:bookmarkEnd w:id="23"/>
+    <w:bookmarkStart w:id="24" w:name="work-experience"/>
     <w:p>
       <w:pPr>
         <w:pStyle w:val="Heading2"/>
@@ -123,71 +203,71 @@
         <w:pStyle w:val="Compact"/>
         <w:numPr>
           <w:ilvl w:val="0"/>
-          <w:numId w:val="1001"/>
-        </w:numPr>
-      </w:pPr>
-      <w:r>
-        <w:t xml:space="preserve">Upgraded on-prem data transfer layer of .NET Framework web app to Azure ServiceBus, enhancing maintainability</w:t>
-      </w:r>
-    </w:p>
-    <w:p>
-      <w:pPr>
-        <w:pStyle w:val="Compact"/>
-        <w:numPr>
-          <w:ilvl w:val="0"/>
-          <w:numId w:val="1001"/>
-        </w:numPr>
-      </w:pPr>
-      <w:r>
-        <w:t xml:space="preserve">Introduced functional tests for Azure ServiceBus, improving system robustness and coverage</w:t>
-      </w:r>
-    </w:p>
-    <w:p>
-      <w:pPr>
-        <w:pStyle w:val="Compact"/>
-        <w:numPr>
-          <w:ilvl w:val="0"/>
-          <w:numId w:val="1001"/>
-        </w:numPr>
-      </w:pPr>
-      <w:r>
-        <w:t xml:space="preserve">Integrated changes into Windows services and front-end portal, ensuring seamless functionality across C# codebase</w:t>
-      </w:r>
-    </w:p>
-    <w:p>
-      <w:pPr>
-        <w:pStyle w:val="Compact"/>
-        <w:numPr>
-          <w:ilvl w:val="0"/>
-          <w:numId w:val="1001"/>
-        </w:numPr>
-      </w:pPr>
-      <w:r>
-        <w:t xml:space="preserve">Removed obsolete dependencies, migrated to internal NuGet feed via CI/CD, streamlining dependency management</w:t>
-      </w:r>
-    </w:p>
-    <w:p>
-      <w:pPr>
-        <w:pStyle w:val="Compact"/>
-        <w:numPr>
-          <w:ilvl w:val="0"/>
-          <w:numId w:val="1001"/>
-        </w:numPr>
-      </w:pPr>
-      <w:r>
-        <w:t xml:space="preserve">Verified and debugged front-end application to ensure a smooth user experience post-upgrade</w:t>
-      </w:r>
-    </w:p>
-    <w:p>
-      <w:pPr>
-        <w:pStyle w:val="Compact"/>
-        <w:numPr>
-          <w:ilvl w:val="0"/>
-          <w:numId w:val="1001"/>
-        </w:numPr>
-      </w:pPr>
-      <w:r>
-        <w:t xml:space="preserve">Created deployment scripts and instructions, developed a comprehensive production cut-over timeline as a Gantt chart</w:t>
+          <w:numId w:val="1002"/>
+        </w:numPr>
+      </w:pPr>
+      <w:r>
+        <w:t xml:space="preserve">Upgraded on-prem data transfer layer of .NET Framework web app to Azure ServiceBus, enhancing maintainability.</w:t>
+      </w:r>
+    </w:p>
+    <w:p>
+      <w:pPr>
+        <w:pStyle w:val="Compact"/>
+        <w:numPr>
+          <w:ilvl w:val="0"/>
+          <w:numId w:val="1002"/>
+        </w:numPr>
+      </w:pPr>
+      <w:r>
+        <w:t xml:space="preserve">Introduced functional tests for Azure ServiceBus, improving system robustness and coverage.</w:t>
+      </w:r>
+    </w:p>
+    <w:p>
+      <w:pPr>
+        <w:pStyle w:val="Compact"/>
+        <w:numPr>
+          <w:ilvl w:val="0"/>
+          <w:numId w:val="1002"/>
+        </w:numPr>
+      </w:pPr>
+      <w:r>
+        <w:t xml:space="preserve">Integrated changes into Windows services and front-end portal, ensuring seamless functionality across C# codebase.</w:t>
+      </w:r>
+    </w:p>
+    <w:p>
+      <w:pPr>
+        <w:pStyle w:val="Compact"/>
+        <w:numPr>
+          <w:ilvl w:val="0"/>
+          <w:numId w:val="1002"/>
+        </w:numPr>
+      </w:pPr>
+      <w:r>
+        <w:t xml:space="preserve">Removed obsolete dependencies, migrated to internal NuGet feed via CI/CD, streamlining dependency management.</w:t>
+      </w:r>
+    </w:p>
+    <w:p>
+      <w:pPr>
+        <w:pStyle w:val="Compact"/>
+        <w:numPr>
+          <w:ilvl w:val="0"/>
+          <w:numId w:val="1002"/>
+        </w:numPr>
+      </w:pPr>
+      <w:r>
+        <w:t xml:space="preserve">Verified and debugged front-end application to ensure a smooth user experience post-upgrade.</w:t>
+      </w:r>
+    </w:p>
+    <w:p>
+      <w:pPr>
+        <w:pStyle w:val="Compact"/>
+        <w:numPr>
+          <w:ilvl w:val="0"/>
+          <w:numId w:val="1002"/>
+        </w:numPr>
+      </w:pPr>
+      <w:r>
+        <w:t xml:space="preserve">Created deployment scripts and instructions &amp; developed a comprehensive production cut-over timeline as a Gantt chart.</w:t>
       </w:r>
     </w:p>
     <w:p>
@@ -239,7 +319,7 @@
         <w:pStyle w:val="Compact"/>
         <w:numPr>
           <w:ilvl w:val="0"/>
-          <w:numId w:val="1002"/>
+          <w:numId w:val="1003"/>
         </w:numPr>
       </w:pPr>
       <w:r>
@@ -251,7 +331,7 @@
         <w:pStyle w:val="Compact"/>
         <w:numPr>
           <w:ilvl w:val="0"/>
-          <w:numId w:val="1002"/>
+          <w:numId w:val="1003"/>
         </w:numPr>
       </w:pPr>
       <w:r>
@@ -263,7 +343,7 @@
         <w:pStyle w:val="Compact"/>
         <w:numPr>
           <w:ilvl w:val="0"/>
-          <w:numId w:val="1002"/>
+          <w:numId w:val="1003"/>
         </w:numPr>
       </w:pPr>
       <w:r>
@@ -275,19 +355,19 @@
         <w:pStyle w:val="Compact"/>
         <w:numPr>
           <w:ilvl w:val="0"/>
-          <w:numId w:val="1002"/>
-        </w:numPr>
-      </w:pPr>
-      <w:r>
-        <w:t xml:space="preserve">Developed a Slack-integrated observability service, reducing errors from hundreds daily to ~3 per week.</w:t>
-      </w:r>
-    </w:p>
-    <w:p>
-      <w:pPr>
-        <w:pStyle w:val="Compact"/>
-        <w:numPr>
-          <w:ilvl w:val="0"/>
-          <w:numId w:val="1002"/>
+          <w:numId w:val="1003"/>
+        </w:numPr>
+      </w:pPr>
+      <w:r>
+        <w:t xml:space="preserve">Developed a Slack-integrated observability service, reducing errors from 100s/day to ~3/week in production order processing.</w:t>
+      </w:r>
+    </w:p>
+    <w:p>
+      <w:pPr>
+        <w:pStyle w:val="Compact"/>
+        <w:numPr>
+          <w:ilvl w:val="0"/>
+          <w:numId w:val="1003"/>
         </w:numPr>
       </w:pPr>
       <w:r>
@@ -299,7 +379,7 @@
         <w:pStyle w:val="Compact"/>
         <w:numPr>
           <w:ilvl w:val="0"/>
-          <w:numId w:val="1002"/>
+          <w:numId w:val="1003"/>
         </w:numPr>
       </w:pPr>
       <w:r>
@@ -311,7 +391,7 @@
         <w:pStyle w:val="Compact"/>
         <w:numPr>
           <w:ilvl w:val="0"/>
-          <w:numId w:val="1002"/>
+          <w:numId w:val="1003"/>
         </w:numPr>
       </w:pPr>
       <w:r>
@@ -323,7 +403,7 @@
         <w:pStyle w:val="Compact"/>
         <w:numPr>
           <w:ilvl w:val="0"/>
-          <w:numId w:val="1002"/>
+          <w:numId w:val="1003"/>
         </w:numPr>
       </w:pPr>
       <w:r>
@@ -371,51 +451,39 @@
         <w:br/>
       </w:r>
       <w:r>
-        <w:t xml:space="preserve">Tech Stack: Go, Java Spring Boot, Kafka, Couchbase</w:t>
-      </w:r>
-    </w:p>
-    <w:p>
-      <w:pPr>
-        <w:pStyle w:val="Compact"/>
-        <w:numPr>
-          <w:ilvl w:val="0"/>
-          <w:numId w:val="1003"/>
-        </w:numPr>
-      </w:pPr>
-      <w:r>
-        <w:t xml:space="preserve">Worked on a team of 7 engineers to migrate AT&amp;T/DirecTV satellite metadata push systems from legacy platforms (Java Spring + MySQL with Hibernate ORM) to AWS Kubernetes-based infrastructure (Go + Kafka + Couchbase).</w:t>
-      </w:r>
-    </w:p>
-    <w:p>
-      <w:pPr>
-        <w:pStyle w:val="Compact"/>
-        <w:numPr>
-          <w:ilvl w:val="0"/>
-          <w:numId w:val="1003"/>
-        </w:numPr>
-      </w:pPr>
-      <w:r>
-        <w:t xml:space="preserve">Implemented Golang microservices that ingest television programming metadata (guide schedules, shows, movies, celebrities, VOD content) to be prepared for satellite delivery to DirecTV customers nationwide.</w:t>
-      </w:r>
-    </w:p>
-    <w:p>
-      <w:pPr>
-        <w:pStyle w:val="Compact"/>
-        <w:numPr>
-          <w:ilvl w:val="0"/>
-          <w:numId w:val="1003"/>
-        </w:numPr>
-      </w:pPr>
-      <w:r>
-        <w:t xml:space="preserve">Built Kafka streaming applications to horizontally scale the ingestion of approximately 3 million guide listings, 200k programs, and 200k celebrity data objects for data mapping and delivery, utilizing NoSQL Couchbase with NQL via indexing.</w:t>
-      </w:r>
-    </w:p>
-    <w:p>
-      <w:pPr>
-        <w:pStyle w:val="Compact"/>
-        <w:numPr>
-          <w:ilvl w:val="0"/>
-          <w:numId w:val="1003"/>
+        <w:t xml:space="preserve">Tech Stack: Go, Java Spring Boot, MySQL/Hibernate, Kafka, Couchbase</w:t>
+      </w:r>
+    </w:p>
+    <w:p>
+      <w:pPr>
+        <w:pStyle w:val="Compact"/>
+        <w:numPr>
+          <w:ilvl w:val="0"/>
+          <w:numId w:val="1004"/>
+        </w:numPr>
+      </w:pPr>
+      <w:r>
+        <w:t xml:space="preserve">Collaborated on a team of 7 engineers to migrate DirecTV systems from Java + REST + SQL to Go + streaming + NoSQL.</w:t>
+      </w:r>
+    </w:p>
+    <w:p>
+      <w:pPr>
+        <w:pStyle w:val="Compact"/>
+        <w:numPr>
+          <w:ilvl w:val="0"/>
+          <w:numId w:val="1004"/>
+        </w:numPr>
+      </w:pPr>
+      <w:r>
+        <w:t xml:space="preserve">Used Kafka to scale ingestion of 3M guide listings, 200K programs, and 200K celebrity records for data mapping and delivery.</w:t>
+      </w:r>
+    </w:p>
+    <w:p>
+      <w:pPr>
+        <w:pStyle w:val="Compact"/>
+        <w:numPr>
+          <w:ilvl w:val="0"/>
+          <w:numId w:val="1004"/>
         </w:numPr>
       </w:pPr>
       <w:r>
@@ -427,23 +495,23 @@
         <w:pStyle w:val="Compact"/>
         <w:numPr>
           <w:ilvl w:val="0"/>
-          <w:numId w:val="1003"/>
-        </w:numPr>
-      </w:pPr>
-      <w:r>
-        <w:t xml:space="preserve">Upgraded various (Golang and Java) DirecTV microservices for compliance and deployed the new versions to production.</w:t>
-      </w:r>
-    </w:p>
-    <w:p>
-      <w:pPr>
-        <w:pStyle w:val="Compact"/>
-        <w:numPr>
-          <w:ilvl w:val="0"/>
-          <w:numId w:val="1003"/>
-        </w:numPr>
-      </w:pPr>
-      <w:r>
-        <w:t xml:space="preserve">Built a Golang microservice for delivering XML- and JSON-formatted set-top-box device features as part of an initiative for scheduling remote bookings (like recording shows) to support newer ways of booking, along with legacy methods.</w:t>
+          <w:numId w:val="1004"/>
+        </w:numPr>
+      </w:pPr>
+      <w:r>
+        <w:t xml:space="preserve">Upgraded and deployed Go/Java microservices in production.</w:t>
+      </w:r>
+    </w:p>
+    <w:p>
+      <w:pPr>
+        <w:pStyle w:val="Compact"/>
+        <w:numPr>
+          <w:ilvl w:val="0"/>
+          <w:numId w:val="1004"/>
+        </w:numPr>
+      </w:pPr>
+      <w:r>
+        <w:t xml:space="preserve">Created a Go microservice for XML/JSON set-top-box features supporting remote booking.</w:t>
       </w:r>
     </w:p>
     <w:p>
@@ -495,7 +563,7 @@
         <w:pStyle w:val="Compact"/>
         <w:numPr>
           <w:ilvl w:val="0"/>
-          <w:numId w:val="1004"/>
+          <w:numId w:val="1005"/>
         </w:numPr>
       </w:pPr>
       <w:r>
@@ -545,15 +613,15 @@
         <w:pStyle w:val="Compact"/>
         <w:numPr>
           <w:ilvl w:val="0"/>
-          <w:numId w:val="1005"/>
-        </w:numPr>
-      </w:pPr>
-      <w:r>
-        <w:t xml:space="preserve">Developed and deployed Node.js microservices for web scraping and ETL processing, optimizing data pipelines for a B2B movie analytics platform</w:t>
-      </w:r>
-    </w:p>
-    <w:bookmarkEnd w:id="23"/>
-    <w:bookmarkStart w:id="24" w:name="skills"/>
+          <w:numId w:val="1006"/>
+        </w:numPr>
+      </w:pPr>
+      <w:r>
+        <w:t xml:space="preserve">Developed and deployed code for web scraping and ETL, optimizing data pipelines for a B2B movie analytics platform.</w:t>
+      </w:r>
+    </w:p>
+    <w:bookmarkEnd w:id="24"/>
+    <w:bookmarkStart w:id="25" w:name="skills"/>
     <w:p>
       <w:pPr>
         <w:pStyle w:val="Heading2"/>
@@ -567,7 +635,7 @@
         <w:pStyle w:val="Compact"/>
         <w:numPr>
           <w:ilvl w:val="0"/>
-          <w:numId w:val="1006"/>
+          <w:numId w:val="1007"/>
         </w:numPr>
       </w:pPr>
       <w:r>
@@ -592,7 +660,7 @@
         <w:pStyle w:val="Compact"/>
         <w:numPr>
           <w:ilvl w:val="0"/>
-          <w:numId w:val="1006"/>
+          <w:numId w:val="1007"/>
         </w:numPr>
       </w:pPr>
       <w:r>
@@ -617,7 +685,7 @@
         <w:pStyle w:val="Compact"/>
         <w:numPr>
           <w:ilvl w:val="0"/>
-          <w:numId w:val="1006"/>
+          <w:numId w:val="1007"/>
         </w:numPr>
       </w:pPr>
       <w:r>
@@ -642,7 +710,7 @@
         <w:pStyle w:val="Compact"/>
         <w:numPr>
           <w:ilvl w:val="0"/>
-          <w:numId w:val="1006"/>
+          <w:numId w:val="1007"/>
         </w:numPr>
       </w:pPr>
       <w:r>
@@ -659,8 +727,8 @@
         <w:t xml:space="preserve">OOP, SOLID, Caching, System Design, Gen AI (RAG, Prompt Engineering, Vector Databases)</w:t>
       </w:r>
     </w:p>
-    <w:bookmarkEnd w:id="24"/>
-    <w:bookmarkStart w:id="25" w:name="education"/>
+    <w:bookmarkEnd w:id="25"/>
+    <w:bookmarkStart w:id="26" w:name="education"/>
     <w:p>
       <w:pPr>
         <w:pStyle w:val="Heading2"/>
@@ -693,8 +761,8 @@
         <w:t xml:space="preserve">(December 2017)</w:t>
       </w:r>
     </w:p>
-    <w:bookmarkEnd w:id="25"/>
-    <w:bookmarkStart w:id="26" w:name="certificates"/>
+    <w:bookmarkEnd w:id="26"/>
+    <w:bookmarkStart w:id="27" w:name="certificates"/>
     <w:p>
       <w:pPr>
         <w:pStyle w:val="Heading2"/>
@@ -708,7 +776,7 @@
         <w:pStyle w:val="Compact"/>
         <w:numPr>
           <w:ilvl w:val="0"/>
-          <w:numId w:val="1007"/>
+          <w:numId w:val="1008"/>
         </w:numPr>
       </w:pPr>
       <w:r>
@@ -720,15 +788,15 @@
         <w:pStyle w:val="Compact"/>
         <w:numPr>
           <w:ilvl w:val="0"/>
-          <w:numId w:val="1007"/>
+          <w:numId w:val="1008"/>
         </w:numPr>
       </w:pPr>
       <w:r>
         <w:t xml:space="preserve">Oracle Cloud Infrastructure 2018 Certified Architect Associate</w:t>
       </w:r>
     </w:p>
-    <w:bookmarkEnd w:id="26"/>
     <w:bookmarkEnd w:id="27"/>
+    <w:bookmarkEnd w:id="28"/>
     <w:sectPr>
       <w:footnotePr>
         <w:numRestart w:val="eachSect"/>
@@ -964,6 +1032,9 @@
     <w:abstractNumId w:val="991"/>
   </w:num>
   <w:num w:numId="1007">
+    <w:abstractNumId w:val="991"/>
+  </w:num>
+  <w:num w:numId="1008">
     <w:abstractNumId w:val="991"/>
   </w:num>
 </w:numbering>

</xml_diff>

<commit_message>
mention Node.js whenever TypeScript is mentioned on resume, to be extra clear
</commit_message>
<xml_diff>
--- a/output/resume.docx
+++ b/output/resume.docx
@@ -61,7 +61,7 @@
         <w:pStyle w:val="FirstParagraph"/>
       </w:pPr>
       <w:r>
-        <w:t xml:space="preserve">Backend &amp; Full-Stack SWE with 5 years of experience. Proficient in TypeScript, Next.js, React.js, and utilizing cloud services to solve business problems. Strong collaborator passionate about building robust, impactful and innovative software solutions.</w:t>
+        <w:t xml:space="preserve">Backend &amp; Full-Stack SWE with 5 years of experience. Skilled in TypeScript (Node.js), Next.js, React.js, and utilizing cloud services to solve business problems. Strong collaborator passionate about building robust, impactful and innovative software solutions.</w:t>
       </w:r>
     </w:p>
     <w:bookmarkEnd w:id="22"/>
@@ -105,7 +105,7 @@
         <w:br/>
       </w:r>
       <w:r>
-        <w:t xml:space="preserve">Tech Stack: TypeScript, Next.js (React.js), OpenAI API (GPT-4), Vector Database, RAG, Prisma</w:t>
+        <w:t xml:space="preserve">Tech Stack: TypeScript (Node.js), Next.js (React.js), OpenAI API (GPT-4), Vector Database, RAG, Prisma</w:t>
       </w:r>
     </w:p>
     <w:p>
@@ -311,7 +311,7 @@
         <w:br/>
       </w:r>
       <w:r>
-        <w:t xml:space="preserve">Tech Stack: TypeScript + AWS / Serverless</w:t>
+        <w:t xml:space="preserve">Tech Stack: TypeScript (Node.js) + AWS / Serverless</w:t>
       </w:r>
     </w:p>
     <w:p>
@@ -555,7 +555,7 @@
         <w:br/>
       </w:r>
       <w:r>
-        <w:t xml:space="preserve">Tech Stack: TypeScript, Python, React</w:t>
+        <w:t xml:space="preserve">Tech Stack: TypeScript (Node.js), Python, React</w:t>
       </w:r>
     </w:p>
     <w:p>

</xml_diff>